<commit_message>
week 4 after lectures
</commit_message>
<xml_diff>
--- a/projects/case_study_mirror/E4Ldrugdevice/dylan_notes_docs/dylan_notes.docx
+++ b/projects/case_study_mirror/E4Ldrugdevice/dylan_notes_docs/dylan_notes.docx
@@ -1,6 +1,6 @@
 
 <file path=word/document.xml><?xml version="1.0" encoding="utf-8"?>
-<w:document xmlns:wpc="http://schemas.microsoft.com/office/word/2010/wordprocessingCanvas" xmlns:cx="http://schemas.microsoft.com/office/drawing/2014/chartex" xmlns:cx1="http://schemas.microsoft.com/office/drawing/2015/9/8/chartex" xmlns:cx2="http://schemas.microsoft.com/office/drawing/2015/10/21/chartex" xmlns:cx3="http://schemas.microsoft.com/office/drawing/2016/5/9/chartex" xmlns:cx4="http://schemas.microsoft.com/office/drawing/2016/5/10/chartex" xmlns:cx5="http://schemas.microsoft.com/office/drawing/2016/5/11/chartex" xmlns:cx6="http://schemas.microsoft.com/office/drawing/2016/5/12/chartex" xmlns:cx7="http://schemas.microsoft.com/office/drawing/2016/5/13/chartex" xmlns:cx8="http://schemas.microsoft.com/office/drawing/2016/5/14/chartex" xmlns:mc="http://schemas.openxmlformats.org/markup-compatibility/2006" xmlns:aink="http://schemas.microsoft.com/office/drawing/2016/ink" xmlns:am3d="http://schemas.microsoft.com/office/drawing/2017/model3d" xmlns:o="urn:schemas-microsoft-com:office:office" xmlns:r="http://schemas.openxmlformats.org/officeDocument/2006/relationships" xmlns:m="http://schemas.openxmlformats.org/officeDocument/2006/math" xmlns:v="urn:schemas-microsoft-com:vml" xmlns:wp14="http://schemas.microsoft.com/office/word/2010/wordprocessingDrawing" xmlns:wp="http://schemas.openxmlformats.org/drawingml/2006/wordprocessingDrawing" xmlns:w10="urn:schemas-microsoft-com:office:word" xmlns:w="http://schemas.openxmlformats.org/wordprocessingml/2006/main" xmlns:w14="http://schemas.microsoft.com/office/word/2010/wordml" xmlns:w15="http://schemas.microsoft.com/office/word/2012/wordml" xmlns:w16cex="http://schemas.microsoft.com/office/word/2018/wordml/cex" xmlns:w16cid="http://schemas.microsoft.com/office/word/2016/wordml/cid" xmlns:w16="http://schemas.microsoft.com/office/word/2018/wordml" xmlns:w16se="http://schemas.microsoft.com/office/word/2015/wordml/symex" xmlns:wpg="http://schemas.microsoft.com/office/word/2010/wordprocessingGroup" xmlns:wpi="http://schemas.microsoft.com/office/word/2010/wordprocessingInk" xmlns:wne="http://schemas.microsoft.com/office/word/2006/wordml" xmlns:wps="http://schemas.microsoft.com/office/word/2010/wordprocessingShape" mc:Ignorable="w14 w15 w16se w16cid w16 w16cex wp14">
+<w:document xmlns:wpc="http://schemas.microsoft.com/office/word/2010/wordprocessingCanvas" xmlns:cx="http://schemas.microsoft.com/office/drawing/2014/chartex" xmlns:cx1="http://schemas.microsoft.com/office/drawing/2015/9/8/chartex" xmlns:cx2="http://schemas.microsoft.com/office/drawing/2015/10/21/chartex" xmlns:cx3="http://schemas.microsoft.com/office/drawing/2016/5/9/chartex" xmlns:cx4="http://schemas.microsoft.com/office/drawing/2016/5/10/chartex" xmlns:cx5="http://schemas.microsoft.com/office/drawing/2016/5/11/chartex" xmlns:cx6="http://schemas.microsoft.com/office/drawing/2016/5/12/chartex" xmlns:cx7="http://schemas.microsoft.com/office/drawing/2016/5/13/chartex" xmlns:cx8="http://schemas.microsoft.com/office/drawing/2016/5/14/chartex" xmlns:mc="http://schemas.openxmlformats.org/markup-compatibility/2006" xmlns:aink="http://schemas.microsoft.com/office/drawing/2016/ink" xmlns:am3d="http://schemas.microsoft.com/office/drawing/2017/model3d" xmlns:o="urn:schemas-microsoft-com:office:office" xmlns:r="http://schemas.openxmlformats.org/officeDocument/2006/relationships" xmlns:m="http://schemas.openxmlformats.org/officeDocument/2006/math" xmlns:v="urn:schemas-microsoft-com:vml" xmlns:wp14="http://schemas.microsoft.com/office/word/2010/wordprocessingDrawing" xmlns:wp="http://schemas.openxmlformats.org/drawingml/2006/wordprocessingDrawing" xmlns:w10="urn:schemas-microsoft-com:office:word" xmlns:w="http://schemas.openxmlformats.org/wordprocessingml/2006/main" xmlns:w14="http://schemas.microsoft.com/office/word/2010/wordml" xmlns:w15="http://schemas.microsoft.com/office/word/2012/wordml" xmlns:w16cex="http://schemas.microsoft.com/office/word/2018/wordml/cex" xmlns:w16cid="http://schemas.microsoft.com/office/word/2016/wordml/cid" xmlns:w16="http://schemas.microsoft.com/office/word/2018/wordml" xmlns:w16sdtdh="http://schemas.microsoft.com/office/word/2020/wordml/sdtdatahash" xmlns:w16se="http://schemas.microsoft.com/office/word/2015/wordml/symex" xmlns:wpg="http://schemas.microsoft.com/office/word/2010/wordprocessingGroup" xmlns:wpi="http://schemas.microsoft.com/office/word/2010/wordprocessingInk" xmlns:wne="http://schemas.microsoft.com/office/word/2006/wordml" xmlns:wps="http://schemas.microsoft.com/office/word/2010/wordprocessingShape" mc:Ignorable="w14 w15 w16se w16cid w16 w16cex w16sdtdh wp14">
   <w:body>
     <w:p/>
     <w:p>
@@ -454,16 +454,7 @@
               <w:sz w:val="22"/>
               <w:szCs w:val="22"/>
             </w:rPr>
-            <w:t>Guidelines (important suggestio</w:t>
-          </w:r>
-          <w:r>
-            <w:rPr>
-              <w:b/>
-              <w:color w:val="000000"/>
-              <w:sz w:val="22"/>
-              <w:szCs w:val="22"/>
-            </w:rPr>
-            <w:t>ns)</w:t>
+            <w:t>Guidelines (important suggestions)</w:t>
           </w:r>
           <w:r>
             <w:rPr>
@@ -1150,15 +1141,7 @@
               <w:i/>
               <w:color w:val="000000"/>
             </w:rPr>
-            <w:t>Part C. Chemistry, Manufacturing and Co</w:t>
-          </w:r>
-          <w:r>
-            <w:rPr>
-              <w:b/>
-              <w:i/>
-              <w:color w:val="000000"/>
-            </w:rPr>
-            <w:t>ntrols.</w:t>
+            <w:t>Part C. Chemistry, Manufacturing and Controls.</w:t>
           </w:r>
           <w:r>
             <w:rPr>
@@ -1225,15 +1208,7 @@
               <w:i/>
               <w:color w:val="000000"/>
             </w:rPr>
-            <w:t>Part D: Pre-IND Meeti</w:t>
-          </w:r>
-          <w:r>
-            <w:rPr>
-              <w:b/>
-              <w:i/>
-              <w:color w:val="000000"/>
-            </w:rPr>
-            <w:t>ng / Scientific Advice.</w:t>
+            <w:t>Part D: Pre-IND Meeting / Scientific Advice.</w:t>
           </w:r>
           <w:r>
             <w:rPr>
@@ -1552,12 +1527,36 @@
         <w:t>Note</w:t>
       </w:r>
       <w:r>
-        <w:t>: These notes contain snippets from</w:t>
-      </w:r>
-      <w:r>
-        <w:t xml:space="preserve"> reference material and are not sufficiently re-written for final quoting. </w:t>
-      </w:r>
-    </w:p>
+        <w:t xml:space="preserve">: These notes contain snippets from reference material and are not sufficiently re-written for final quoting. </w:t>
+      </w:r>
+    </w:p>
+    <w:p>
+      <w:r>
+        <w:rPr>
+          <w:b/>
+          <w:bCs/>
+        </w:rPr>
+        <w:t>To do</w:t>
+      </w:r>
+      <w:r>
+        <w:t xml:space="preserve">: can we get a </w:t>
+      </w:r>
+      <w:r>
+        <w:t>investigators-brochure</w:t>
+      </w:r>
+      <w:r>
+        <w:t xml:space="preserve"> for one of the template drugs?  </w:t>
+      </w:r>
+      <w:hyperlink r:id="rId6" w:history="1">
+        <w:r>
+          <w:rPr>
+            <w:rStyle w:val="Hyperlink"/>
+          </w:rPr>
+          <w:t>https://ichgcp.net/7-investigators-brochure</w:t>
+        </w:r>
+      </w:hyperlink>
+    </w:p>
+    <w:p/>
     <w:p/>
     <w:p>
       <w:pPr>
@@ -1566,6 +1565,7 @@
       <w:bookmarkStart w:id="0" w:name="_heading=h.gjdgxs" w:colFirst="0" w:colLast="0"/>
       <w:bookmarkEnd w:id="0"/>
       <w:r>
+        <w:lastRenderedPageBreak/>
         <w:t xml:space="preserve">Assignment </w:t>
       </w:r>
     </w:p>
@@ -1596,10 +1596,7 @@
       </w:r>
       <w:r>
         <w:tab/>
-        <w:t>European Me</w:t>
-      </w:r>
-      <w:r>
-        <w:t>dicines Agency</w:t>
+        <w:t>European Medicines Agency</w:t>
       </w:r>
     </w:p>
     <w:p>
@@ -1806,14 +1803,7 @@
           <w:b/>
           <w:i/>
         </w:rPr>
-        <w:t>: Guidance on nonc</w:t>
-      </w:r>
-      <w:r>
-        <w:rPr>
-          <w:b/>
-          <w:i/>
-        </w:rPr>
-        <w:t>linical safety studies for the conduct of human clinical trials and marketing authorization for pharmaceuticals M3(R2) version step 4 2009</w:t>
+        <w:t>: Guidance on nonclinical safety studies for the conduct of human clinical trials and marketing authorization for pharmaceuticals M3(R2) version step 4 2009</w:t>
       </w:r>
       <w:r>
         <w:t xml:space="preserve"> </w:t>
@@ -1839,20 +1829,13 @@
       <w:r>
         <w:t xml:space="preserve"> (</w:t>
       </w:r>
-      <w:hyperlink r:id="rId6">
+      <w:hyperlink r:id="rId7">
         <w:r>
           <w:rPr>
             <w:color w:val="0563C1"/>
             <w:u w:val="single"/>
           </w:rPr>
-          <w:t>https://database.ich.org/si</w:t>
-        </w:r>
-        <w:r>
-          <w:rPr>
-            <w:color w:val="0563C1"/>
-            <w:u w:val="single"/>
-          </w:rPr>
-          <w:t>tes/default/files/M3_R2__Guideline.pdf</w:t>
+          <w:t>https://database.ich.org/sites/default/files/M3_R2__Guideline.pdf</w:t>
         </w:r>
       </w:hyperlink>
       <w:r>
@@ -1874,7 +1857,7 @@
       <w:r>
         <w:t xml:space="preserve"> (</w:t>
       </w:r>
-      <w:hyperlink r:id="rId7">
+      <w:hyperlink r:id="rId8">
         <w:r>
           <w:rPr>
             <w:color w:val="0563C1"/>
@@ -1937,73 +1920,90 @@
           <w:b/>
           <w:i/>
         </w:rPr>
-        <w:t>Nonclini</w:t>
-      </w:r>
+        <w:t>Nonclinical evaluation for anticancer pharmaceuticals</w:t>
+      </w:r>
+    </w:p>
+    <w:p>
       <w:r>
         <w:rPr>
           <w:b/>
           <w:i/>
         </w:rPr>
-        <w:t>cal evaluation for anticancer pharmaceuticals</w:t>
-      </w:r>
-    </w:p>
-    <w:p>
+        <w:t>S9 version step 4 2009</w:t>
+      </w:r>
+      <w:r>
+        <w:t>.</w:t>
+      </w:r>
+    </w:p>
+    <w:p/>
+    <w:p>
+      <w:r>
+        <w:t xml:space="preserve">ICH </w:t>
+      </w:r>
+      <w:proofErr w:type="spellStart"/>
+      <w:r>
+        <w:t>harmonised</w:t>
+      </w:r>
+      <w:proofErr w:type="spellEnd"/>
+      <w:r>
+        <w:t xml:space="preserve"> guideline: </w:t>
+      </w:r>
       <w:r>
         <w:rPr>
           <w:b/>
           <w:i/>
         </w:rPr>
-        <w:t>S9 version step 4 2009</w:t>
-      </w:r>
-      <w:r>
-        <w:t>.</w:t>
-      </w:r>
-    </w:p>
-    <w:p/>
-    <w:p>
-      <w:r>
-        <w:t xml:space="preserve">ICH </w:t>
-      </w:r>
-      <w:proofErr w:type="spellStart"/>
-      <w:r>
-        <w:t>harmonised</w:t>
-      </w:r>
-      <w:proofErr w:type="spellEnd"/>
-      <w:r>
-        <w:t xml:space="preserve"> guideline: </w:t>
+        <w:t>Integrated addendum to ICH e6(r1): guideline for good clinical practice</w:t>
+      </w:r>
+      <w:r>
+        <w:t xml:space="preserve"> </w:t>
       </w:r>
       <w:r>
         <w:rPr>
           <w:b/>
           <w:i/>
         </w:rPr>
-        <w:t>Integrated addendum to ICH e6(r1): guideline for good clinical practice</w:t>
-      </w:r>
-      <w:r>
-        <w:t xml:space="preserve"> </w:t>
-      </w:r>
+        <w:t>E6(r</w:t>
+      </w:r>
+      <w:proofErr w:type="gramStart"/>
       <w:r>
         <w:rPr>
           <w:b/>
           <w:i/>
         </w:rPr>
-        <w:t>E6(r</w:t>
-      </w:r>
-      <w:proofErr w:type="gramStart"/>
+        <w:t>2)step</w:t>
+      </w:r>
+      <w:proofErr w:type="gramEnd"/>
       <w:r>
         <w:rPr>
           <w:b/>
           <w:i/>
         </w:rPr>
-        <w:t>2)step</w:t>
-      </w:r>
-      <w:proofErr w:type="gramEnd"/>
+        <w:t xml:space="preserve"> 4 version 2016</w:t>
+      </w:r>
+      <w:r>
+        <w:t>.</w:t>
+      </w:r>
+    </w:p>
+    <w:p/>
+    <w:p>
+      <w:r>
+        <w:t>EMA Committee for medicinal products for human use (</w:t>
+      </w:r>
+      <w:proofErr w:type="spellStart"/>
+      <w:r>
+        <w:t>chmp</w:t>
+      </w:r>
+      <w:proofErr w:type="spellEnd"/>
+      <w:r>
+        <w:t xml:space="preserve">): </w:t>
+      </w:r>
       <w:r>
         <w:rPr>
           <w:b/>
           <w:i/>
         </w:rPr>
-        <w:t xml:space="preserve"> 4 version 2016</w:t>
+        <w:t>Guideline on the requirements to the chemical and pharmaceutical quality documentation concerning investigational medicinal products in clinical trials 2006</w:t>
       </w:r>
       <w:r>
         <w:t>.</w:t>
@@ -2012,53 +2012,22 @@
     <w:p/>
     <w:p>
       <w:r>
-        <w:t>EMA Committee for medicinal products for human use (</w:t>
+        <w:t xml:space="preserve">European </w:t>
       </w:r>
       <w:proofErr w:type="spellStart"/>
       <w:r>
-        <w:t>chmp</w:t>
+        <w:t>Comission</w:t>
       </w:r>
       <w:proofErr w:type="spellEnd"/>
       <w:r>
-        <w:t xml:space="preserve">): </w:t>
+        <w:t xml:space="preserve">: </w:t>
       </w:r>
       <w:r>
         <w:rPr>
           <w:b/>
           <w:i/>
         </w:rPr>
-        <w:t>Guideline on the requirements to the chemical and pharmaceutical quality documentation concerning investigational medicinal products in clinical trials 2006</w:t>
-      </w:r>
-      <w:r>
-        <w:t>.</w:t>
-      </w:r>
-    </w:p>
-    <w:p/>
-    <w:p>
-      <w:r>
-        <w:t xml:space="preserve">European </w:t>
-      </w:r>
-      <w:proofErr w:type="spellStart"/>
-      <w:r>
-        <w:t>Comission</w:t>
-      </w:r>
-      <w:proofErr w:type="spellEnd"/>
-      <w:r>
-        <w:t xml:space="preserve">: </w:t>
-      </w:r>
-      <w:r>
-        <w:rPr>
-          <w:b/>
-          <w:i/>
-        </w:rPr>
-        <w:t>Guidance documents</w:t>
-      </w:r>
-      <w:r>
-        <w:rPr>
-          <w:b/>
-          <w:i/>
-        </w:rPr>
-        <w:t xml:space="preserve"> containing the common provisions on the conduct of </w:t>
+        <w:t xml:space="preserve">Guidance documents containing the common provisions on the conduct of </w:t>
       </w:r>
       <w:proofErr w:type="spellStart"/>
       <w:r>
@@ -2124,10 +2093,7 @@
       </w:r>
       <w:proofErr w:type="gramEnd"/>
       <w:r>
-        <w:t xml:space="preserve"> will it be reimbursed such that patients can use it? Marketing authorization application (MAA) is typically after trials but understandi</w:t>
-      </w:r>
-      <w:r>
-        <w:t xml:space="preserve">ng requirements early is a benefit. </w:t>
+        <w:t xml:space="preserve"> will it be reimbursed such that patients can use it? Marketing authorization application (MAA) is typically after trials but understanding requirements early is a benefit. </w:t>
       </w:r>
     </w:p>
     <w:p>
@@ -2154,7 +2120,7 @@
       <w:r>
         <w:t xml:space="preserve"> [1] (</w:t>
       </w:r>
-      <w:hyperlink r:id="rId8">
+      <w:hyperlink r:id="rId9">
         <w:r>
           <w:rPr>
             <w:color w:val="0563C1"/>
@@ -2172,7 +2138,7 @@
       <w:r>
         <w:t xml:space="preserve">You may also choose from S guidance ICH </w:t>
       </w:r>
-      <w:hyperlink r:id="rId9">
+      <w:hyperlink r:id="rId10">
         <w:r>
           <w:rPr>
             <w:color w:val="0563C1"/>
@@ -2194,10 +2160,7 @@
       </w:r>
       <w:r>
         <w:tab/>
-        <w:t>pharmacology</w:t>
-      </w:r>
-      <w:r>
-        <w:t xml:space="preserve"> studies, </w:t>
+        <w:t xml:space="preserve">pharmacology studies, </w:t>
       </w:r>
     </w:p>
     <w:p>
@@ -2242,10 +2205,7 @@
       </w:r>
       <w:r>
         <w:tab/>
-        <w:t xml:space="preserve">for drugs that have special cause for concern or are intended for a long duration of use, an </w:t>
-      </w:r>
-      <w:r>
-        <w:t>assessment of carcinogenic potential.</w:t>
+        <w:t>for drugs that have special cause for concern or are intended for a long duration of use, an assessment of carcinogenic potential.</w:t>
       </w:r>
     </w:p>
     <w:p>
@@ -2265,6 +2225,7 @@
       <w:bookmarkStart w:id="10" w:name="_heading=h.17dp8vu" w:colFirst="0" w:colLast="0"/>
       <w:bookmarkEnd w:id="10"/>
       <w:r>
+        <w:lastRenderedPageBreak/>
         <w:t>Aims</w:t>
       </w:r>
     </w:p>
@@ -2283,14 +2244,11 @@
       </w:r>
       <w:r>
         <w:tab/>
-      </w:r>
-      <w:r>
         <w:t>to identify parameters for clinical monitoring for potential adverse effects</w:t>
       </w:r>
     </w:p>
     <w:p>
       <w:r>
-        <w:lastRenderedPageBreak/>
         <w:t>•</w:t>
       </w:r>
       <w:r>
@@ -2321,10 +2279,7 @@
       </w:r>
       <w:r>
         <w:tab/>
-        <w:t>Limit doses such as MFD or satur</w:t>
-      </w:r>
-      <w:r>
-        <w:t>ation of exposure are discussed.</w:t>
+        <w:t>Limit doses such as MFD or saturation of exposure are discussed.</w:t>
       </w:r>
     </w:p>
     <w:p/>
@@ -2373,10 +2328,7 @@
     <w:p/>
     <w:p>
       <w:r>
-        <w:t>Generally required before human exposure, in accordance with ICH S7</w:t>
-      </w:r>
-      <w:r>
-        <w:t>A and S7B (Refs. 5 and 6). Additional testing during clinical development. The 3Rs should be respected particularly the use of in vivo testing.</w:t>
+        <w:t>Generally required before human exposure, in accordance with ICH S7A and S7B (Refs. 5 and 6). Additional testing during clinical development. The 3Rs should be respected particularly the use of in vivo testing.</w:t>
       </w:r>
     </w:p>
     <w:p/>
@@ -2392,10 +2344,7 @@
     </w:p>
     <w:p>
       <w:r>
-        <w:t>Metabolic and plasma protein binding effects should be assessed In vi</w:t>
-      </w:r>
-      <w:r>
-        <w:t>tro before animal/human studies, for repeated-dose toxicity studies.</w:t>
+        <w:t>Metabolic and plasma protein binding effects should be assessed In vitro before animal/human studies, for repeated-dose toxicity studies.</w:t>
       </w:r>
     </w:p>
     <w:p/>
@@ -2438,10 +2387,7 @@
     </w:p>
     <w:p>
       <w:r>
-        <w:t>As s</w:t>
-      </w:r>
-      <w:r>
-        <w:t>hould in vitro testing for potential drug interactions.</w:t>
+        <w:t>As should in vitro testing for potential drug interactions.</w:t>
       </w:r>
     </w:p>
     <w:p/>
@@ -2452,10 +2398,7 @@
       </w:r>
       <w:proofErr w:type="spellEnd"/>
       <w:r>
-        <w:t xml:space="preserve"> metabolite only with &gt;10% total drug-related exposure and significantly higher than seen during maximum exposure in toxicity studies. Benign metabolites do not require additional testing</w:t>
-      </w:r>
-      <w:r>
-        <w:t>. Have we found all metabolites expected in animal/human?</w:t>
+        <w:t xml:space="preserve"> metabolite only with &gt;10% total drug-related exposure and significantly higher than seen during maximum exposure in toxicity studies. Benign metabolites do not require additional testing. Have we found all metabolites expected in animal/human?</w:t>
       </w:r>
     </w:p>
     <w:p/>
@@ -2467,6 +2410,9 @@
       <w:bookmarkEnd w:id="13"/>
       <w:r>
         <w:t>Acute toxicity studies</w:t>
+      </w:r>
+      <w:r>
+        <w:t xml:space="preserve"> (sec 4)</w:t>
       </w:r>
     </w:p>
     <w:p>
@@ -2578,14 +2524,12 @@
     </w:p>
     <w:p>
       <w:r>
+        <w:lastRenderedPageBreak/>
         <w:t>•</w:t>
       </w:r>
       <w:r>
         <w:tab/>
-        <w:t>Allows non-GLP studies if clinical administration is supported by appropriate GLP repea</w:t>
-      </w:r>
-      <w:r>
-        <w:t>ted-dose toxicity studies.</w:t>
+        <w:t>Allows non-GLP studies if clinical administration is supported by appropriate GLP repeated-dose toxicity studies.</w:t>
       </w:r>
     </w:p>
     <w:p>
@@ -2599,7 +2543,6 @@
     </w:p>
     <w:p>
       <w:r>
-        <w:lastRenderedPageBreak/>
         <w:t>•</w:t>
       </w:r>
       <w:r>
@@ -2618,6 +2561,671 @@
     <w:p/>
     <w:p>
       <w:pPr>
+        <w:pStyle w:val="Heading2"/>
+      </w:pPr>
+      <w:r>
+        <w:t>Repeated dose toxicity studies (sec 5)</w:t>
+      </w:r>
+    </w:p>
+    <w:p>
+      <w:pPr>
+        <w:pStyle w:val="ListParagraph"/>
+        <w:numPr>
+          <w:ilvl w:val="0"/>
+          <w:numId w:val="3"/>
+        </w:numPr>
+      </w:pPr>
+      <w:r>
+        <w:t>Duration relative to proposed clinical trial.</w:t>
+      </w:r>
+    </w:p>
+    <w:p>
+      <w:pPr>
+        <w:pStyle w:val="ListParagraph"/>
+        <w:numPr>
+          <w:ilvl w:val="0"/>
+          <w:numId w:val="3"/>
+        </w:numPr>
+      </w:pPr>
+      <w:r>
+        <w:t>A</w:t>
+      </w:r>
+      <w:r>
+        <w:t>nimal toxicity studies conducted in two mammalian species (one non-rodent) should be equal to or exceed the duration of the human clinical trials</w:t>
+      </w:r>
+    </w:p>
+    <w:p/>
+    <w:p>
+      <w:r>
+        <w:rPr>
+          <w:b/>
+          <w:bCs/>
+        </w:rPr>
+        <w:t>Clinical development trials</w:t>
+      </w:r>
+      <w:r>
+        <w:t>:</w:t>
+      </w:r>
+      <w:r>
+        <w:t xml:space="preserve"> </w:t>
+      </w:r>
+      <w:r>
+        <w:t>Minimum 2 weeks</w:t>
+      </w:r>
+      <w:r>
+        <w:t xml:space="preserve">, 2 </w:t>
+      </w:r>
+      <w:r>
+        <w:t>species (one non-rodent)</w:t>
+      </w:r>
+      <w:r>
+        <w:t>.</w:t>
+      </w:r>
+    </w:p>
+    <w:p>
+      <w:pPr>
+        <w:tabs>
+          <w:tab w:val="left" w:pos="560"/>
+          <w:tab w:val="left" w:pos="1120"/>
+          <w:tab w:val="left" w:pos="1680"/>
+          <w:tab w:val="left" w:pos="2240"/>
+          <w:tab w:val="left" w:pos="2800"/>
+          <w:tab w:val="left" w:pos="3360"/>
+          <w:tab w:val="left" w:pos="3920"/>
+          <w:tab w:val="left" w:pos="4480"/>
+          <w:tab w:val="left" w:pos="5040"/>
+          <w:tab w:val="left" w:pos="5600"/>
+          <w:tab w:val="left" w:pos="6160"/>
+          <w:tab w:val="left" w:pos="6720"/>
+        </w:tabs>
+        <w:autoSpaceDE w:val="0"/>
+        <w:autoSpaceDN w:val="0"/>
+        <w:adjustRightInd w:val="0"/>
+        <w:rPr>
+          <w:rFonts w:ascii="Helvetica" w:hAnsi="Helvetica" w:cs="Helvetica"/>
+          <w:color w:val="000000"/>
+          <w:sz w:val="20"/>
+          <w:szCs w:val="20"/>
+        </w:rPr>
+      </w:pPr>
+    </w:p>
+    <w:p>
+      <w:pPr>
+        <w:pStyle w:val="ListParagraph"/>
+        <w:numPr>
+          <w:ilvl w:val="0"/>
+          <w:numId w:val="3"/>
+        </w:numPr>
+        <w:tabs>
+          <w:tab w:val="left" w:pos="560"/>
+          <w:tab w:val="left" w:pos="1120"/>
+          <w:tab w:val="left" w:pos="1680"/>
+          <w:tab w:val="left" w:pos="2240"/>
+          <w:tab w:val="left" w:pos="2800"/>
+          <w:tab w:val="left" w:pos="3360"/>
+          <w:tab w:val="left" w:pos="3920"/>
+          <w:tab w:val="left" w:pos="4480"/>
+          <w:tab w:val="left" w:pos="5040"/>
+          <w:tab w:val="left" w:pos="5600"/>
+          <w:tab w:val="left" w:pos="6160"/>
+          <w:tab w:val="left" w:pos="6720"/>
+        </w:tabs>
+        <w:autoSpaceDE w:val="0"/>
+        <w:autoSpaceDN w:val="0"/>
+        <w:adjustRightInd w:val="0"/>
+        <w:rPr>
+          <w:lang w:val="en-GB"/>
+        </w:rPr>
+      </w:pPr>
+      <w:r>
+        <w:rPr>
+          <w:color w:val="000000"/>
+          <w:lang w:val="en-GB"/>
+        </w:rPr>
+        <w:t>Clinical Trial</w:t>
+      </w:r>
+      <w:r>
+        <w:rPr>
+          <w:lang w:val="en-GB"/>
+        </w:rPr>
+        <w:t xml:space="preserve"> 2 weeks:</w:t>
+      </w:r>
+    </w:p>
+    <w:p>
+      <w:pPr>
+        <w:pStyle w:val="ListParagraph"/>
+        <w:numPr>
+          <w:ilvl w:val="0"/>
+          <w:numId w:val="7"/>
+        </w:numPr>
+        <w:tabs>
+          <w:tab w:val="left" w:pos="560"/>
+          <w:tab w:val="left" w:pos="1120"/>
+          <w:tab w:val="left" w:pos="1680"/>
+          <w:tab w:val="left" w:pos="2240"/>
+          <w:tab w:val="left" w:pos="2800"/>
+          <w:tab w:val="left" w:pos="3360"/>
+          <w:tab w:val="left" w:pos="3920"/>
+          <w:tab w:val="left" w:pos="4480"/>
+          <w:tab w:val="left" w:pos="5040"/>
+          <w:tab w:val="left" w:pos="5600"/>
+          <w:tab w:val="left" w:pos="6160"/>
+          <w:tab w:val="left" w:pos="6720"/>
+        </w:tabs>
+        <w:autoSpaceDE w:val="0"/>
+        <w:autoSpaceDN w:val="0"/>
+        <w:adjustRightInd w:val="0"/>
+        <w:rPr>
+          <w:lang w:val="en-GB"/>
+        </w:rPr>
+      </w:pPr>
+      <w:proofErr w:type="gramStart"/>
+      <w:r>
+        <w:rPr>
+          <w:lang w:val="en-GB"/>
+        </w:rPr>
+        <w:t>2 week</w:t>
+      </w:r>
+      <w:proofErr w:type="gramEnd"/>
+      <w:r>
+        <w:rPr>
+          <w:lang w:val="en-GB"/>
+        </w:rPr>
+        <w:t xml:space="preserve"> rodent</w:t>
+      </w:r>
+      <w:r>
+        <w:rPr>
+          <w:lang w:val="en-GB"/>
+        </w:rPr>
+        <w:t>.</w:t>
+      </w:r>
+    </w:p>
+    <w:p>
+      <w:pPr>
+        <w:pStyle w:val="ListParagraph"/>
+        <w:numPr>
+          <w:ilvl w:val="0"/>
+          <w:numId w:val="7"/>
+        </w:numPr>
+        <w:tabs>
+          <w:tab w:val="left" w:pos="560"/>
+          <w:tab w:val="left" w:pos="1120"/>
+          <w:tab w:val="left" w:pos="1680"/>
+          <w:tab w:val="left" w:pos="2240"/>
+          <w:tab w:val="left" w:pos="2800"/>
+          <w:tab w:val="left" w:pos="3360"/>
+          <w:tab w:val="left" w:pos="3920"/>
+          <w:tab w:val="left" w:pos="4480"/>
+          <w:tab w:val="left" w:pos="5040"/>
+          <w:tab w:val="left" w:pos="5600"/>
+          <w:tab w:val="left" w:pos="6160"/>
+          <w:tab w:val="left" w:pos="6720"/>
+        </w:tabs>
+        <w:autoSpaceDE w:val="0"/>
+        <w:autoSpaceDN w:val="0"/>
+        <w:adjustRightInd w:val="0"/>
+        <w:rPr>
+          <w:lang w:val="en-GB"/>
+        </w:rPr>
+      </w:pPr>
+      <w:proofErr w:type="gramStart"/>
+      <w:r>
+        <w:rPr>
+          <w:lang w:val="en-GB"/>
+        </w:rPr>
+        <w:t>2 week</w:t>
+      </w:r>
+      <w:proofErr w:type="gramEnd"/>
+      <w:r>
+        <w:rPr>
+          <w:lang w:val="en-GB"/>
+        </w:rPr>
+        <w:t xml:space="preserve"> non-rodent</w:t>
+      </w:r>
+      <w:r>
+        <w:rPr>
+          <w:lang w:val="en-GB"/>
+        </w:rPr>
+        <w:t>.</w:t>
+      </w:r>
+    </w:p>
+    <w:p>
+      <w:pPr>
+        <w:tabs>
+          <w:tab w:val="left" w:pos="560"/>
+          <w:tab w:val="left" w:pos="1120"/>
+          <w:tab w:val="left" w:pos="1680"/>
+          <w:tab w:val="left" w:pos="2240"/>
+          <w:tab w:val="left" w:pos="2800"/>
+          <w:tab w:val="left" w:pos="3360"/>
+          <w:tab w:val="left" w:pos="3920"/>
+          <w:tab w:val="left" w:pos="4480"/>
+          <w:tab w:val="left" w:pos="5040"/>
+          <w:tab w:val="left" w:pos="5600"/>
+          <w:tab w:val="left" w:pos="6160"/>
+          <w:tab w:val="left" w:pos="6720"/>
+        </w:tabs>
+        <w:autoSpaceDE w:val="0"/>
+        <w:autoSpaceDN w:val="0"/>
+        <w:adjustRightInd w:val="0"/>
+        <w:rPr>
+          <w:lang w:val="en-GB"/>
+        </w:rPr>
+      </w:pPr>
+    </w:p>
+    <w:p>
+      <w:pPr>
+        <w:pStyle w:val="ListParagraph"/>
+        <w:numPr>
+          <w:ilvl w:val="0"/>
+          <w:numId w:val="3"/>
+        </w:numPr>
+        <w:tabs>
+          <w:tab w:val="left" w:pos="560"/>
+          <w:tab w:val="left" w:pos="1120"/>
+          <w:tab w:val="left" w:pos="1680"/>
+          <w:tab w:val="left" w:pos="2240"/>
+          <w:tab w:val="left" w:pos="2800"/>
+          <w:tab w:val="left" w:pos="3360"/>
+          <w:tab w:val="left" w:pos="3920"/>
+          <w:tab w:val="left" w:pos="4480"/>
+          <w:tab w:val="left" w:pos="5040"/>
+          <w:tab w:val="left" w:pos="5600"/>
+          <w:tab w:val="left" w:pos="6160"/>
+          <w:tab w:val="left" w:pos="6720"/>
+        </w:tabs>
+        <w:autoSpaceDE w:val="0"/>
+        <w:autoSpaceDN w:val="0"/>
+        <w:adjustRightInd w:val="0"/>
+        <w:rPr>
+          <w:lang w:val="en-GB"/>
+        </w:rPr>
+      </w:pPr>
+      <w:r>
+        <w:rPr>
+          <w:lang w:val="en-GB"/>
+        </w:rPr>
+        <w:t xml:space="preserve">Clinical trial 2 weeks – 6 </w:t>
+      </w:r>
+      <w:proofErr w:type="gramStart"/>
+      <w:r>
+        <w:rPr>
+          <w:lang w:val="en-GB"/>
+        </w:rPr>
+        <w:t>month</w:t>
+      </w:r>
+      <w:proofErr w:type="gramEnd"/>
+    </w:p>
+    <w:p>
+      <w:pPr>
+        <w:pStyle w:val="ListParagraph"/>
+        <w:numPr>
+          <w:ilvl w:val="0"/>
+          <w:numId w:val="6"/>
+        </w:numPr>
+        <w:tabs>
+          <w:tab w:val="left" w:pos="560"/>
+          <w:tab w:val="left" w:pos="1120"/>
+          <w:tab w:val="left" w:pos="1680"/>
+          <w:tab w:val="left" w:pos="2240"/>
+          <w:tab w:val="left" w:pos="2800"/>
+          <w:tab w:val="left" w:pos="3360"/>
+          <w:tab w:val="left" w:pos="3920"/>
+          <w:tab w:val="left" w:pos="4480"/>
+          <w:tab w:val="left" w:pos="5040"/>
+          <w:tab w:val="left" w:pos="5600"/>
+          <w:tab w:val="left" w:pos="6160"/>
+          <w:tab w:val="left" w:pos="6720"/>
+        </w:tabs>
+        <w:autoSpaceDE w:val="0"/>
+        <w:autoSpaceDN w:val="0"/>
+        <w:adjustRightInd w:val="0"/>
+        <w:rPr>
+          <w:lang w:val="en-GB"/>
+        </w:rPr>
+      </w:pPr>
+      <w:r>
+        <w:rPr>
+          <w:lang w:val="en-GB"/>
+        </w:rPr>
+        <w:t>Same as trial in rodent and non-rodent.</w:t>
+      </w:r>
+    </w:p>
+    <w:p>
+      <w:pPr>
+        <w:tabs>
+          <w:tab w:val="left" w:pos="560"/>
+          <w:tab w:val="left" w:pos="1120"/>
+          <w:tab w:val="left" w:pos="1680"/>
+          <w:tab w:val="left" w:pos="2240"/>
+          <w:tab w:val="left" w:pos="2800"/>
+          <w:tab w:val="left" w:pos="3360"/>
+          <w:tab w:val="left" w:pos="3920"/>
+          <w:tab w:val="left" w:pos="4480"/>
+          <w:tab w:val="left" w:pos="5040"/>
+          <w:tab w:val="left" w:pos="5600"/>
+          <w:tab w:val="left" w:pos="6160"/>
+          <w:tab w:val="left" w:pos="6720"/>
+        </w:tabs>
+        <w:autoSpaceDE w:val="0"/>
+        <w:autoSpaceDN w:val="0"/>
+        <w:adjustRightInd w:val="0"/>
+        <w:rPr>
+          <w:lang w:val="en-GB"/>
+        </w:rPr>
+      </w:pPr>
+    </w:p>
+    <w:p>
+      <w:pPr>
+        <w:pStyle w:val="ListParagraph"/>
+        <w:numPr>
+          <w:ilvl w:val="0"/>
+          <w:numId w:val="3"/>
+        </w:numPr>
+        <w:tabs>
+          <w:tab w:val="left" w:pos="560"/>
+          <w:tab w:val="left" w:pos="1120"/>
+          <w:tab w:val="left" w:pos="1680"/>
+          <w:tab w:val="left" w:pos="2240"/>
+          <w:tab w:val="left" w:pos="2800"/>
+          <w:tab w:val="left" w:pos="3360"/>
+          <w:tab w:val="left" w:pos="3920"/>
+          <w:tab w:val="left" w:pos="4480"/>
+          <w:tab w:val="left" w:pos="5040"/>
+          <w:tab w:val="left" w:pos="5600"/>
+          <w:tab w:val="left" w:pos="6160"/>
+          <w:tab w:val="left" w:pos="6720"/>
+        </w:tabs>
+        <w:autoSpaceDE w:val="0"/>
+        <w:autoSpaceDN w:val="0"/>
+        <w:adjustRightInd w:val="0"/>
+        <w:rPr>
+          <w:lang w:val="en-GB"/>
+        </w:rPr>
+      </w:pPr>
+      <w:r>
+        <w:rPr>
+          <w:lang w:val="en-GB"/>
+        </w:rPr>
+        <w:t>Clinical trial 6 month</w:t>
+      </w:r>
+    </w:p>
+    <w:p>
+      <w:pPr>
+        <w:pStyle w:val="ListParagraph"/>
+        <w:numPr>
+          <w:ilvl w:val="0"/>
+          <w:numId w:val="6"/>
+        </w:numPr>
+        <w:tabs>
+          <w:tab w:val="left" w:pos="560"/>
+          <w:tab w:val="left" w:pos="1120"/>
+          <w:tab w:val="left" w:pos="1680"/>
+          <w:tab w:val="left" w:pos="2240"/>
+          <w:tab w:val="left" w:pos="2800"/>
+          <w:tab w:val="left" w:pos="3360"/>
+          <w:tab w:val="left" w:pos="3920"/>
+          <w:tab w:val="left" w:pos="4480"/>
+          <w:tab w:val="left" w:pos="5040"/>
+          <w:tab w:val="left" w:pos="5600"/>
+          <w:tab w:val="left" w:pos="6160"/>
+          <w:tab w:val="left" w:pos="6720"/>
+        </w:tabs>
+        <w:autoSpaceDE w:val="0"/>
+        <w:autoSpaceDN w:val="0"/>
+        <w:adjustRightInd w:val="0"/>
+        <w:rPr>
+          <w:lang w:val="en-GB"/>
+        </w:rPr>
+      </w:pPr>
+      <w:proofErr w:type="gramStart"/>
+      <w:r>
+        <w:rPr>
+          <w:lang w:val="en-GB"/>
+        </w:rPr>
+        <w:t>6 month</w:t>
+      </w:r>
+      <w:proofErr w:type="gramEnd"/>
+      <w:r>
+        <w:rPr>
+          <w:lang w:val="en-GB"/>
+        </w:rPr>
+        <w:t xml:space="preserve"> rodent</w:t>
+      </w:r>
+      <w:r>
+        <w:rPr>
+          <w:lang w:val="en-GB"/>
+        </w:rPr>
+        <w:t>.</w:t>
+      </w:r>
+    </w:p>
+    <w:p>
+      <w:pPr>
+        <w:pStyle w:val="ListParagraph"/>
+        <w:numPr>
+          <w:ilvl w:val="0"/>
+          <w:numId w:val="6"/>
+        </w:numPr>
+        <w:tabs>
+          <w:tab w:val="left" w:pos="560"/>
+          <w:tab w:val="left" w:pos="1120"/>
+          <w:tab w:val="left" w:pos="1680"/>
+          <w:tab w:val="left" w:pos="2240"/>
+          <w:tab w:val="left" w:pos="2800"/>
+          <w:tab w:val="left" w:pos="3360"/>
+          <w:tab w:val="left" w:pos="3920"/>
+          <w:tab w:val="left" w:pos="4480"/>
+          <w:tab w:val="left" w:pos="5040"/>
+          <w:tab w:val="left" w:pos="5600"/>
+          <w:tab w:val="left" w:pos="6160"/>
+          <w:tab w:val="left" w:pos="6720"/>
+        </w:tabs>
+        <w:autoSpaceDE w:val="0"/>
+        <w:autoSpaceDN w:val="0"/>
+        <w:adjustRightInd w:val="0"/>
+        <w:rPr>
+          <w:lang w:val="en-GB"/>
+        </w:rPr>
+      </w:pPr>
+      <w:proofErr w:type="gramStart"/>
+      <w:r>
+        <w:rPr>
+          <w:lang w:val="en-GB"/>
+        </w:rPr>
+        <w:t>9 month</w:t>
+      </w:r>
+      <w:proofErr w:type="gramEnd"/>
+      <w:r>
+        <w:rPr>
+          <w:lang w:val="en-GB"/>
+        </w:rPr>
+        <w:t xml:space="preserve"> non-rodent</w:t>
+      </w:r>
+      <w:r>
+        <w:rPr>
+          <w:lang w:val="en-GB"/>
+        </w:rPr>
+        <w:t>.</w:t>
+      </w:r>
+    </w:p>
+    <w:p>
+      <w:pPr>
+        <w:tabs>
+          <w:tab w:val="left" w:pos="560"/>
+          <w:tab w:val="left" w:pos="1120"/>
+          <w:tab w:val="left" w:pos="1680"/>
+          <w:tab w:val="left" w:pos="2240"/>
+          <w:tab w:val="left" w:pos="2800"/>
+          <w:tab w:val="left" w:pos="3360"/>
+          <w:tab w:val="left" w:pos="3920"/>
+          <w:tab w:val="left" w:pos="4480"/>
+          <w:tab w:val="left" w:pos="5040"/>
+          <w:tab w:val="left" w:pos="5600"/>
+          <w:tab w:val="left" w:pos="6160"/>
+          <w:tab w:val="left" w:pos="6720"/>
+        </w:tabs>
+        <w:autoSpaceDE w:val="0"/>
+        <w:autoSpaceDN w:val="0"/>
+        <w:adjustRightInd w:val="0"/>
+        <w:rPr>
+          <w:lang w:val="en-GB"/>
+        </w:rPr>
+      </w:pPr>
+    </w:p>
+    <w:p>
+      <w:pPr>
+        <w:tabs>
+          <w:tab w:val="left" w:pos="560"/>
+          <w:tab w:val="left" w:pos="1120"/>
+          <w:tab w:val="left" w:pos="1680"/>
+          <w:tab w:val="left" w:pos="2240"/>
+          <w:tab w:val="left" w:pos="2800"/>
+          <w:tab w:val="left" w:pos="3360"/>
+          <w:tab w:val="left" w:pos="3920"/>
+          <w:tab w:val="left" w:pos="4480"/>
+          <w:tab w:val="left" w:pos="5040"/>
+          <w:tab w:val="left" w:pos="5600"/>
+          <w:tab w:val="left" w:pos="6160"/>
+          <w:tab w:val="left" w:pos="6720"/>
+        </w:tabs>
+        <w:autoSpaceDE w:val="0"/>
+        <w:autoSpaceDN w:val="0"/>
+        <w:adjustRightInd w:val="0"/>
+        <w:rPr>
+          <w:lang w:val="en-GB"/>
+        </w:rPr>
+      </w:pPr>
+      <w:r>
+        <w:rPr>
+          <w:lang w:val="en-GB"/>
+        </w:rPr>
+        <w:t>Multiple caveats to adhere to.</w:t>
+      </w:r>
+    </w:p>
+    <w:p>
+      <w:pPr>
+        <w:tabs>
+          <w:tab w:val="left" w:pos="560"/>
+          <w:tab w:val="left" w:pos="1120"/>
+          <w:tab w:val="left" w:pos="1680"/>
+          <w:tab w:val="left" w:pos="2240"/>
+          <w:tab w:val="left" w:pos="2800"/>
+          <w:tab w:val="left" w:pos="3360"/>
+          <w:tab w:val="left" w:pos="3920"/>
+          <w:tab w:val="left" w:pos="4480"/>
+          <w:tab w:val="left" w:pos="5040"/>
+          <w:tab w:val="left" w:pos="5600"/>
+          <w:tab w:val="left" w:pos="6160"/>
+          <w:tab w:val="left" w:pos="6720"/>
+        </w:tabs>
+        <w:autoSpaceDE w:val="0"/>
+        <w:autoSpaceDN w:val="0"/>
+        <w:adjustRightInd w:val="0"/>
+        <w:rPr>
+          <w:lang w:val="en-GB"/>
+        </w:rPr>
+      </w:pPr>
+    </w:p>
+    <w:p>
+      <w:pPr>
+        <w:tabs>
+          <w:tab w:val="left" w:pos="560"/>
+          <w:tab w:val="left" w:pos="1120"/>
+          <w:tab w:val="left" w:pos="1680"/>
+          <w:tab w:val="left" w:pos="2240"/>
+          <w:tab w:val="left" w:pos="2800"/>
+          <w:tab w:val="left" w:pos="3360"/>
+          <w:tab w:val="left" w:pos="3920"/>
+          <w:tab w:val="left" w:pos="4480"/>
+          <w:tab w:val="left" w:pos="5040"/>
+          <w:tab w:val="left" w:pos="5600"/>
+          <w:tab w:val="left" w:pos="6160"/>
+          <w:tab w:val="left" w:pos="6720"/>
+        </w:tabs>
+        <w:autoSpaceDE w:val="0"/>
+        <w:autoSpaceDN w:val="0"/>
+        <w:adjustRightInd w:val="0"/>
+        <w:rPr>
+          <w:lang w:val="en-GB"/>
+        </w:rPr>
+      </w:pPr>
+      <w:r>
+        <w:rPr>
+          <w:b/>
+          <w:bCs/>
+          <w:lang w:val="en-GB"/>
+        </w:rPr>
+        <w:t>Marketing Authorization</w:t>
+      </w:r>
+      <w:r>
+        <w:rPr>
+          <w:lang w:val="en-GB"/>
+        </w:rPr>
+        <w:t>:</w:t>
+      </w:r>
+      <w:r>
+        <w:rPr>
+          <w:lang w:val="en-GB"/>
+        </w:rPr>
+        <w:t xml:space="preserve"> …</w:t>
+      </w:r>
+    </w:p>
+    <w:p>
+      <w:pPr>
+        <w:tabs>
+          <w:tab w:val="left" w:pos="560"/>
+          <w:tab w:val="left" w:pos="1120"/>
+          <w:tab w:val="left" w:pos="1680"/>
+          <w:tab w:val="left" w:pos="2240"/>
+          <w:tab w:val="left" w:pos="2800"/>
+          <w:tab w:val="left" w:pos="3360"/>
+          <w:tab w:val="left" w:pos="3920"/>
+          <w:tab w:val="left" w:pos="4480"/>
+          <w:tab w:val="left" w:pos="5040"/>
+          <w:tab w:val="left" w:pos="5600"/>
+          <w:tab w:val="left" w:pos="6160"/>
+          <w:tab w:val="left" w:pos="6720"/>
+        </w:tabs>
+        <w:autoSpaceDE w:val="0"/>
+        <w:autoSpaceDN w:val="0"/>
+        <w:adjustRightInd w:val="0"/>
+        <w:rPr>
+          <w:lang w:val="en-GB"/>
+        </w:rPr>
+      </w:pPr>
+      <w:r>
+        <w:rPr>
+          <w:lang w:val="en-GB"/>
+        </w:rPr>
+        <w:t xml:space="preserve"> </w:t>
+      </w:r>
+    </w:p>
+    <w:p>
+      <w:pPr>
+        <w:tabs>
+          <w:tab w:val="left" w:pos="560"/>
+          <w:tab w:val="left" w:pos="1120"/>
+          <w:tab w:val="left" w:pos="1680"/>
+          <w:tab w:val="left" w:pos="2240"/>
+          <w:tab w:val="left" w:pos="2800"/>
+          <w:tab w:val="left" w:pos="3360"/>
+          <w:tab w:val="left" w:pos="3920"/>
+          <w:tab w:val="left" w:pos="4480"/>
+          <w:tab w:val="left" w:pos="5040"/>
+          <w:tab w:val="left" w:pos="5600"/>
+          <w:tab w:val="left" w:pos="6160"/>
+          <w:tab w:val="left" w:pos="6720"/>
+        </w:tabs>
+        <w:autoSpaceDE w:val="0"/>
+        <w:autoSpaceDN w:val="0"/>
+        <w:adjustRightInd w:val="0"/>
+        <w:rPr>
+          <w:lang w:val="en-GB"/>
+        </w:rPr>
+      </w:pPr>
+    </w:p>
+    <w:p>
+      <w:pPr>
         <w:pStyle w:val="Heading1"/>
       </w:pPr>
       <w:bookmarkStart w:id="14" w:name="_heading=h.35nkun2" w:colFirst="0" w:colLast="0"/>
@@ -2630,7 +3238,7 @@
       <w:r>
         <w:t xml:space="preserve">For Part B, ICH </w:t>
       </w:r>
-      <w:hyperlink r:id="rId10">
+      <w:hyperlink r:id="rId11">
         <w:r>
           <w:rPr>
             <w:color w:val="0563C1"/>
@@ -2658,12 +3266,9 @@
     </w:p>
     <w:p>
       <w:r>
-        <w:t>Requirements to the chemical and pharmaceutical quality documentation concerning investigational m</w:t>
-      </w:r>
-      <w:r>
-        <w:t xml:space="preserve">edicinal products in clinical trials - Rev. 2. </w:t>
-      </w:r>
-      <w:hyperlink r:id="rId11">
+        <w:t xml:space="preserve">Requirements to the chemical and pharmaceutical quality documentation concerning investigational medicinal products in clinical trials - Rev. 2. </w:t>
+      </w:r>
+      <w:hyperlink r:id="rId12">
         <w:r>
           <w:rPr>
             <w:color w:val="0563C1"/>
@@ -2691,20 +3296,13 @@
       </w:r>
     </w:p>
     <w:p>
-      <w:hyperlink r:id="rId12">
+      <w:hyperlink r:id="rId13">
         <w:r>
           <w:rPr>
             <w:color w:val="0563C1"/>
             <w:u w:val="single"/>
           </w:rPr>
-          <w:t>https://www.</w:t>
-        </w:r>
-        <w:r>
-          <w:rPr>
-            <w:color w:val="0563C1"/>
-            <w:u w:val="single"/>
-          </w:rPr>
-          <w:t>ema.europa.eu/en/human-regulatory/research-development/scientific-advice-protocol-assistance</w:t>
+          <w:t>https://www.ema.europa.eu/en/human-regulatory/research-development/scientific-advice-protocol-assistance</w:t>
         </w:r>
       </w:hyperlink>
     </w:p>
@@ -2723,7 +3321,7 @@
       <w:r>
         <w:t xml:space="preserve">For Part E, the EUDRALEX Vol 10: ANNEX I - Investigator site. </w:t>
       </w:r>
-      <w:hyperlink r:id="rId13">
+      <w:hyperlink r:id="rId14">
         <w:r>
           <w:rPr>
             <w:color w:val="0563C1"/>
@@ -2754,10 +3352,7 @@
       </w:r>
       <w:proofErr w:type="spellEnd"/>
       <w:r>
-        <w:t>, a failure in saf</w:t>
-      </w:r>
-      <w:r>
-        <w:t>ety</w:t>
+        <w:t>, a failure in safety</w:t>
       </w:r>
       <w:r>
         <w:t xml:space="preserve"> </w:t>
@@ -2786,10 +3381,7 @@
     </w:p>
     <w:p>
       <w:r>
-        <w:t>The advent and rise of monoclonal antibodies</w:t>
-      </w:r>
-      <w:r>
-        <w:t xml:space="preserve"> </w:t>
+        <w:t xml:space="preserve">The advent and rise of monoclonal antibodies </w:t>
       </w:r>
       <w:r>
         <w:fldChar w:fldCharType="begin"/>
@@ -2815,10 +3407,7 @@
     </w:p>
     <w:p>
       <w:r>
-        <w:t>The safety and side effects of monoclonal antibodies</w:t>
-      </w:r>
-      <w:r>
-        <w:t xml:space="preserve"> </w:t>
+        <w:t xml:space="preserve">The safety and side effects of monoclonal antibodies </w:t>
       </w:r>
       <w:r>
         <w:fldChar w:fldCharType="begin"/>
@@ -2844,16 +3433,7 @@
     </w:p>
     <w:p>
       <w:r>
-        <w:t>Monoclonal antibodies</w:t>
-      </w:r>
-      <w:r>
-        <w:t xml:space="preserve"> </w:t>
-      </w:r>
-      <w:r>
-        <w:t>- versatile platforms for cancer immunotherapy</w:t>
-      </w:r>
-      <w:r>
-        <w:t xml:space="preserve"> </w:t>
+        <w:t xml:space="preserve">Monoclonal antibodies - versatile platforms for cancer immunotherapy </w:t>
       </w:r>
       <w:r>
         <w:fldChar w:fldCharType="begin"/>
@@ -2879,10 +3459,7 @@
     </w:p>
     <w:p>
       <w:r>
-        <w:t>Monoclonal Antibodies in Cancer Therapy</w:t>
-      </w:r>
-      <w:r>
-        <w:t xml:space="preserve"> </w:t>
+        <w:t xml:space="preserve">Monoclonal Antibodies in Cancer Therapy </w:t>
       </w:r>
       <w:r>
         <w:fldChar w:fldCharType="begin"/>
@@ -2911,10 +3488,7 @@
     </w:p>
     <w:p>
       <w:r>
-        <w:t>FDA approves 100th monoclonal antibody product</w:t>
-      </w:r>
-      <w:r>
-        <w:t xml:space="preserve"> </w:t>
+        <w:t xml:space="preserve">FDA approves 100th monoclonal antibody product </w:t>
       </w:r>
       <w:r>
         <w:fldChar w:fldCharType="begin"/>
@@ -2980,10 +3554,7 @@
     </w:p>
     <w:p>
       <w:r>
-        <w:t xml:space="preserve">The entire process can take over 10 years in most cases and cost over a </w:t>
-      </w:r>
-      <w:r>
-        <w:t xml:space="preserve">billion CHF </w:t>
+        <w:t xml:space="preserve">The entire process can take over 10 years in most cases and cost over a billion CHF </w:t>
       </w:r>
       <w:r>
         <w:fldChar w:fldCharType="begin"/>
@@ -3009,7 +3580,7 @@
       <w:r>
         <w:t>(</w:t>
       </w:r>
-      <w:hyperlink r:id="rId14">
+      <w:hyperlink r:id="rId15">
         <w:r>
           <w:rPr>
             <w:color w:val="0563C1"/>
@@ -3029,10 +3600,7 @@
     <w:p/>
     <w:p>
       <w:r>
-        <w:t>Discussion in CYP screening for drug me</w:t>
-      </w:r>
-      <w:r>
-        <w:t>tabolism.</w:t>
+        <w:t>Discussion in CYP screening for drug metabolism.</w:t>
       </w:r>
     </w:p>
     <w:p>
@@ -3043,7 +3611,6 @@
     <w:p/>
     <w:p>
       <w:r>
-        <w:lastRenderedPageBreak/>
         <w:t>How to cite guidelines in APA style:</w:t>
       </w:r>
     </w:p>
@@ -3054,10 +3621,7 @@
     </w:p>
     <w:p>
       <w:r>
-        <w:t>In text: (O</w:t>
-      </w:r>
-      <w:r>
-        <w:t>rganization That Made the Standard, year).</w:t>
+        <w:t>In text: (Organization That Made the Standard, year).</w:t>
       </w:r>
     </w:p>
     <w:p>
@@ -3101,15 +3665,7 @@
       </w:r>
       <w:r>
         <w:tab/>
-        <w:t xml:space="preserve">G. </w:t>
-      </w:r>
-      <w:proofErr w:type="spellStart"/>
-      <w:r>
-        <w:t>Suntharalingam</w:t>
-      </w:r>
-      <w:proofErr w:type="spellEnd"/>
-      <w:r>
-        <w:t xml:space="preserve"> </w:t>
+        <w:t xml:space="preserve">G. Suntharalingam </w:t>
       </w:r>
       <w:r>
         <w:rPr>
@@ -3126,34 +3682,54 @@
           <w:i/>
           <w:iCs/>
         </w:rPr>
-        <w:t xml:space="preserve">N </w:t>
-      </w:r>
-      <w:proofErr w:type="spellStart"/>
+        <w:t>N Engl J Med</w:t>
+      </w:r>
+      <w:r>
+        <w:t>, vol. 355, no. 10, pp. 1018–1028, Sep. 2006, doi: 10.1056/NEJMoa063842.</w:t>
+      </w:r>
+    </w:p>
+    <w:p>
+      <w:pPr>
+        <w:pStyle w:val="Bibliography"/>
+      </w:pPr>
+      <w:r>
+        <w:t>[3]</w:t>
+      </w:r>
+      <w:r>
+        <w:tab/>
+        <w:t xml:space="preserve">K. Rajewsky, </w:t>
+      </w:r>
       <w:r>
         <w:rPr>
           <w:i/>
           <w:iCs/>
         </w:rPr>
-        <w:t>Engl</w:t>
-      </w:r>
-      <w:proofErr w:type="spellEnd"/>
+        <w:t>The advent and rise of monoclonal antibodies</w:t>
+      </w:r>
+      <w:r>
+        <w:t>. Nature Publishing Group, 2019.</w:t>
+      </w:r>
+    </w:p>
+    <w:p>
+      <w:pPr>
+        <w:pStyle w:val="Bibliography"/>
+      </w:pPr>
+      <w:r>
+        <w:t>[4]</w:t>
+      </w:r>
+      <w:r>
+        <w:tab/>
+        <w:t xml:space="preserve">T. T. Hansel, H. Kropshofer, T. Singer, J. A. Mitchell, and A. J. George, “The safety and side effects of monoclonal antibodies,” </w:t>
+      </w:r>
       <w:r>
         <w:rPr>
           <w:i/>
           <w:iCs/>
         </w:rPr>
-        <w:t xml:space="preserve"> J Med</w:t>
-      </w:r>
-      <w:r>
-        <w:t xml:space="preserve">, vol. 355, no. 10, pp. 1018–1028, Sep. 2006, </w:t>
-      </w:r>
-      <w:proofErr w:type="spellStart"/>
-      <w:r>
-        <w:t>doi</w:t>
-      </w:r>
-      <w:proofErr w:type="spellEnd"/>
-      <w:r>
-        <w:t>: 10.1056/NEJMoa063842.</w:t>
+        <w:t>Nature reviews Drug discovery</w:t>
+      </w:r>
+      <w:r>
+        <w:t>, vol. 9, no. 4, pp. 325–338, 2010.</w:t>
       </w:r>
     </w:p>
     <w:p>
@@ -3161,38 +3737,44 @@
         <w:pStyle w:val="Bibliography"/>
       </w:pPr>
       <w:r>
-        <w:t>[3]</w:t>
+        <w:t>[5]</w:t>
       </w:r>
       <w:r>
         <w:tab/>
-        <w:t xml:space="preserve">K. </w:t>
-      </w:r>
-      <w:proofErr w:type="spellStart"/>
-      <w:r>
-        <w:t>Rajewsky</w:t>
-      </w:r>
-      <w:proofErr w:type="spellEnd"/>
-      <w:r>
-        <w:t xml:space="preserve">, </w:t>
-      </w:r>
-      <w:proofErr w:type="gramStart"/>
+        <w:t xml:space="preserve">L. M. Weiner, R. Surana, and S. Wang, “Monoclonal antibodies: versatile platforms for cancer immunotherapy,” </w:t>
+      </w:r>
       <w:r>
         <w:rPr>
           <w:i/>
           <w:iCs/>
         </w:rPr>
-        <w:t>The</w:t>
-      </w:r>
-      <w:proofErr w:type="gramEnd"/>
+        <w:t>Nature Reviews Immunology</w:t>
+      </w:r>
+      <w:r>
+        <w:t>, vol. 10, no. 5, pp. 317–327, 2010.</w:t>
+      </w:r>
+    </w:p>
+    <w:p>
+      <w:pPr>
+        <w:pStyle w:val="Bibliography"/>
+      </w:pPr>
+      <w:r>
+        <w:lastRenderedPageBreak/>
+        <w:t>[6]</w:t>
+      </w:r>
+      <w:r>
+        <w:tab/>
+        <w:t xml:space="preserve">D. Zahavi and L. Weiner, “Monoclonal antibodies in cancer therapy,” </w:t>
+      </w:r>
       <w:r>
         <w:rPr>
           <w:i/>
           <w:iCs/>
         </w:rPr>
-        <w:t xml:space="preserve"> advent and rise of monoclonal antibodies</w:t>
-      </w:r>
-      <w:r>
-        <w:t>. Nature Publishing Group, 2019.</w:t>
+        <w:t>Antibodies</w:t>
+      </w:r>
+      <w:r>
+        <w:t>, vol. 9, no. 3, p. 34, 2020.</w:t>
       </w:r>
     </w:p>
     <w:p>
@@ -3200,29 +3782,21 @@
         <w:pStyle w:val="Bibliography"/>
       </w:pPr>
       <w:r>
-        <w:t>[4]</w:t>
+        <w:t>[7]</w:t>
       </w:r>
       <w:r>
         <w:tab/>
-        <w:t xml:space="preserve">T. T. Hansel, H. </w:t>
-      </w:r>
-      <w:proofErr w:type="spellStart"/>
-      <w:r>
-        <w:t>Kropshofer</w:t>
-      </w:r>
-      <w:proofErr w:type="spellEnd"/>
-      <w:r>
-        <w:t xml:space="preserve">, T. Singer, J. A. Mitchell, and A. J. George, “The safety and side effects of monoclonal antibodies,” </w:t>
+        <w:t xml:space="preserve">A. Mullard, “FDA approves 100th monoclonal antibody product.,” </w:t>
       </w:r>
       <w:r>
         <w:rPr>
           <w:i/>
           <w:iCs/>
         </w:rPr>
-        <w:t>Nature reviews Drug discovery</w:t>
-      </w:r>
-      <w:r>
-        <w:t>, vol. 9, no. 4, pp. 325–338, 2010.</w:t>
+        <w:t>Nature reviews. Drug discovery</w:t>
+      </w:r>
+      <w:r>
+        <w:t>, 2021.</w:t>
       </w:r>
     </w:p>
     <w:p>
@@ -3230,21 +3804,21 @@
         <w:pStyle w:val="Bibliography"/>
       </w:pPr>
       <w:r>
-        <w:t>[5]</w:t>
+        <w:t>[8]</w:t>
       </w:r>
       <w:r>
         <w:tab/>
-        <w:t xml:space="preserve">L. M. Weiner, R. Surana, and S. Wang, “Monoclonal antibodies: versatile platforms for cancer immunotherapy,” </w:t>
+        <w:t xml:space="preserve">J. T. Ryman and B. Meibohm, “Pharmacokinetics of monoclonal antibodies,” </w:t>
       </w:r>
       <w:r>
         <w:rPr>
           <w:i/>
           <w:iCs/>
         </w:rPr>
-        <w:t>Nature Reviews Immunology</w:t>
-      </w:r>
-      <w:r>
-        <w:t>, vol. 10, no. 5, pp. 317–327, 2010.</w:t>
+        <w:t>CPT: pharmacometrics &amp; systems pharmacology</w:t>
+      </w:r>
+      <w:r>
+        <w:t>, vol. 6, no. 9, pp. 576–588, 2017.</w:t>
       </w:r>
     </w:p>
     <w:p>
@@ -3252,135 +3826,21 @@
         <w:pStyle w:val="Bibliography"/>
       </w:pPr>
       <w:r>
-        <w:t>[6]</w:t>
+        <w:t>[9]</w:t>
       </w:r>
       <w:r>
         <w:tab/>
-        <w:t xml:space="preserve">D. </w:t>
-      </w:r>
-      <w:proofErr w:type="spellStart"/>
-      <w:r>
-        <w:t>Zahavi</w:t>
-      </w:r>
-      <w:proofErr w:type="spellEnd"/>
-      <w:r>
-        <w:t xml:space="preserve"> and L. Weiner, “Monoclonal antibodies in cancer therapy,” </w:t>
+        <w:t xml:space="preserve">O. J. Wouters, M. McKee, and J. Luyten, “Estimated Research and Development Investment Needed to Bring a New Medicine to Market, 2009-2018.,” </w:t>
       </w:r>
       <w:r>
         <w:rPr>
           <w:i/>
           <w:iCs/>
         </w:rPr>
-        <w:t>Antibodies</w:t>
-      </w:r>
-      <w:r>
-        <w:t>, vol. 9, no. 3, p. 34, 2020.</w:t>
-      </w:r>
-    </w:p>
-    <w:p>
-      <w:pPr>
-        <w:pStyle w:val="Bibliography"/>
-      </w:pPr>
-      <w:r>
-        <w:t>[7]</w:t>
-      </w:r>
-      <w:r>
-        <w:tab/>
-        <w:t xml:space="preserve">A. </w:t>
-      </w:r>
-      <w:proofErr w:type="spellStart"/>
-      <w:r>
-        <w:t>Mullard</w:t>
-      </w:r>
-      <w:proofErr w:type="spellEnd"/>
-      <w:r>
-        <w:t xml:space="preserve">, “FDA approves 100th monoclonal antibody product.,” </w:t>
-      </w:r>
-      <w:r>
-        <w:rPr>
-          <w:i/>
-          <w:iCs/>
-        </w:rPr>
-        <w:t>Nature reviews. Drug discovery</w:t>
-      </w:r>
-      <w:r>
-        <w:t>, 2021.</w:t>
-      </w:r>
-    </w:p>
-    <w:p>
-      <w:pPr>
-        <w:pStyle w:val="Bibliography"/>
-      </w:pPr>
-      <w:r>
-        <w:t>[8]</w:t>
-      </w:r>
-      <w:r>
-        <w:tab/>
-        <w:t xml:space="preserve">J. T. Ryman and B. </w:t>
-      </w:r>
-      <w:proofErr w:type="spellStart"/>
-      <w:r>
-        <w:t>Meibohm</w:t>
-      </w:r>
-      <w:proofErr w:type="spellEnd"/>
-      <w:r>
-        <w:t xml:space="preserve">, “Pharmacokinetics of monoclonal antibodies,” </w:t>
-      </w:r>
-      <w:r>
-        <w:rPr>
-          <w:i/>
-          <w:iCs/>
-        </w:rPr>
-        <w:t>CPT: pharmacometrics &amp; systems pharmacology</w:t>
-      </w:r>
-      <w:r>
-        <w:t>, vol. 6, no. 9, pp. 576–588, 2017.</w:t>
-      </w:r>
-    </w:p>
-    <w:p>
-      <w:pPr>
-        <w:pStyle w:val="Bibliography"/>
-      </w:pPr>
-      <w:r>
-        <w:t>[9]</w:t>
-      </w:r>
-      <w:r>
-        <w:tab/>
-        <w:t xml:space="preserve">O. J. </w:t>
-      </w:r>
-      <w:proofErr w:type="spellStart"/>
-      <w:r>
-        <w:t>Wouters</w:t>
-      </w:r>
-      <w:proofErr w:type="spellEnd"/>
-      <w:r>
-        <w:t xml:space="preserve">, M. McKee, and J. </w:t>
-      </w:r>
-      <w:proofErr w:type="spellStart"/>
-      <w:r>
-        <w:t>Luyten</w:t>
-      </w:r>
-      <w:proofErr w:type="spellEnd"/>
-      <w:r>
-        <w:t xml:space="preserve">, “Estimated Research and Development Investment Needed to Bring a New Medicine to Market, 2009-2018.,” </w:t>
-      </w:r>
-      <w:r>
-        <w:rPr>
-          <w:i/>
-          <w:iCs/>
-        </w:rPr>
         <w:t>JAMA</w:t>
       </w:r>
       <w:r>
-        <w:t xml:space="preserve">, vol. 323, no. 9, pp. 844–853, Mar. 2020, </w:t>
-      </w:r>
-      <w:proofErr w:type="spellStart"/>
-      <w:r>
-        <w:t>doi</w:t>
-      </w:r>
-      <w:proofErr w:type="spellEnd"/>
-      <w:r>
-        <w:t>: 10.1001/jama.2020.1166.</w:t>
+        <w:t>, vol. 323, no. 9, pp. 844–853, Mar. 2020, doi: 10.1001/jama.2020.1166.</w:t>
       </w:r>
     </w:p>
     <w:p>
@@ -3410,7 +3870,7 @@
 </file>
 
 <file path=word/numbering.xml><?xml version="1.0" encoding="utf-8"?>
-<w:numbering xmlns:wpc="http://schemas.microsoft.com/office/word/2010/wordprocessingCanvas" xmlns:cx="http://schemas.microsoft.com/office/drawing/2014/chartex" xmlns:cx1="http://schemas.microsoft.com/office/drawing/2015/9/8/chartex" xmlns:cx2="http://schemas.microsoft.com/office/drawing/2015/10/21/chartex" xmlns:cx3="http://schemas.microsoft.com/office/drawing/2016/5/9/chartex" xmlns:cx4="http://schemas.microsoft.com/office/drawing/2016/5/10/chartex" xmlns:cx5="http://schemas.microsoft.com/office/drawing/2016/5/11/chartex" xmlns:cx6="http://schemas.microsoft.com/office/drawing/2016/5/12/chartex" xmlns:cx7="http://schemas.microsoft.com/office/drawing/2016/5/13/chartex" xmlns:cx8="http://schemas.microsoft.com/office/drawing/2016/5/14/chartex" xmlns:mc="http://schemas.openxmlformats.org/markup-compatibility/2006" xmlns:aink="http://schemas.microsoft.com/office/drawing/2016/ink" xmlns:am3d="http://schemas.microsoft.com/office/drawing/2017/model3d" xmlns:o="urn:schemas-microsoft-com:office:office" xmlns:r="http://schemas.openxmlformats.org/officeDocument/2006/relationships" xmlns:m="http://schemas.openxmlformats.org/officeDocument/2006/math" xmlns:v="urn:schemas-microsoft-com:vml" xmlns:wp14="http://schemas.microsoft.com/office/word/2010/wordprocessingDrawing" xmlns:wp="http://schemas.openxmlformats.org/drawingml/2006/wordprocessingDrawing" xmlns:w10="urn:schemas-microsoft-com:office:word" xmlns:w="http://schemas.openxmlformats.org/wordprocessingml/2006/main" xmlns:w14="http://schemas.microsoft.com/office/word/2010/wordml" xmlns:w15="http://schemas.microsoft.com/office/word/2012/wordml" xmlns:w16cex="http://schemas.microsoft.com/office/word/2018/wordml/cex" xmlns:w16cid="http://schemas.microsoft.com/office/word/2016/wordml/cid" xmlns:w16="http://schemas.microsoft.com/office/word/2018/wordml" xmlns:w16se="http://schemas.microsoft.com/office/word/2015/wordml/symex" xmlns:wpg="http://schemas.microsoft.com/office/word/2010/wordprocessingGroup" xmlns:wpi="http://schemas.microsoft.com/office/word/2010/wordprocessingInk" xmlns:wne="http://schemas.microsoft.com/office/word/2006/wordml" xmlns:wps="http://schemas.microsoft.com/office/word/2010/wordprocessingShape" mc:Ignorable="w14 w15 w16se w16cid w16 w16cex wp14">
+<w:numbering xmlns:wpc="http://schemas.microsoft.com/office/word/2010/wordprocessingCanvas" xmlns:cx="http://schemas.microsoft.com/office/drawing/2014/chartex" xmlns:cx1="http://schemas.microsoft.com/office/drawing/2015/9/8/chartex" xmlns:cx2="http://schemas.microsoft.com/office/drawing/2015/10/21/chartex" xmlns:cx3="http://schemas.microsoft.com/office/drawing/2016/5/9/chartex" xmlns:cx4="http://schemas.microsoft.com/office/drawing/2016/5/10/chartex" xmlns:cx5="http://schemas.microsoft.com/office/drawing/2016/5/11/chartex" xmlns:cx6="http://schemas.microsoft.com/office/drawing/2016/5/12/chartex" xmlns:cx7="http://schemas.microsoft.com/office/drawing/2016/5/13/chartex" xmlns:cx8="http://schemas.microsoft.com/office/drawing/2016/5/14/chartex" xmlns:mc="http://schemas.openxmlformats.org/markup-compatibility/2006" xmlns:aink="http://schemas.microsoft.com/office/drawing/2016/ink" xmlns:am3d="http://schemas.microsoft.com/office/drawing/2017/model3d" xmlns:o="urn:schemas-microsoft-com:office:office" xmlns:r="http://schemas.openxmlformats.org/officeDocument/2006/relationships" xmlns:m="http://schemas.openxmlformats.org/officeDocument/2006/math" xmlns:v="urn:schemas-microsoft-com:vml" xmlns:wp14="http://schemas.microsoft.com/office/word/2010/wordprocessingDrawing" xmlns:wp="http://schemas.openxmlformats.org/drawingml/2006/wordprocessingDrawing" xmlns:w10="urn:schemas-microsoft-com:office:word" xmlns:w="http://schemas.openxmlformats.org/wordprocessingml/2006/main" xmlns:w14="http://schemas.microsoft.com/office/word/2010/wordml" xmlns:w15="http://schemas.microsoft.com/office/word/2012/wordml" xmlns:w16cex="http://schemas.microsoft.com/office/word/2018/wordml/cex" xmlns:w16cid="http://schemas.microsoft.com/office/word/2016/wordml/cid" xmlns:w16="http://schemas.microsoft.com/office/word/2018/wordml" xmlns:w16sdtdh="http://schemas.microsoft.com/office/word/2020/wordml/sdtdatahash" xmlns:w16se="http://schemas.microsoft.com/office/word/2015/wordml/symex" xmlns:wpg="http://schemas.microsoft.com/office/word/2010/wordprocessingGroup" xmlns:wpi="http://schemas.microsoft.com/office/word/2010/wordprocessingInk" xmlns:wne="http://schemas.microsoft.com/office/word/2006/wordml" xmlns:wps="http://schemas.microsoft.com/office/word/2010/wordprocessingShape" mc:Ignorable="w14 w15 w16se w16cid w16 w16cex w16sdtdh wp14">
   <w:abstractNum w:abstractNumId="0" w15:restartNumberingAfterBreak="0">
     <w:nsid w:val="03CF5357"/>
     <w:multiLevelType w:val="multilevel"/>
@@ -3525,6 +3985,232 @@
     </w:lvl>
   </w:abstractNum>
   <w:abstractNum w:abstractNumId="1" w15:restartNumberingAfterBreak="0">
+    <w:nsid w:val="04E32D11"/>
+    <w:multiLevelType w:val="hybridMultilevel"/>
+    <w:tmpl w:val="385C8EBA"/>
+    <w:lvl w:ilvl="0" w:tplc="08090001">
+      <w:start w:val="1"/>
+      <w:numFmt w:val="bullet"/>
+      <w:lvlText w:val=""/>
+      <w:lvlJc w:val="left"/>
+      <w:pPr>
+        <w:ind w:left="720" w:hanging="360"/>
+      </w:pPr>
+      <w:rPr>
+        <w:rFonts w:ascii="Symbol" w:hAnsi="Symbol" w:hint="default"/>
+      </w:rPr>
+    </w:lvl>
+    <w:lvl w:ilvl="1" w:tplc="08090003" w:tentative="1">
+      <w:start w:val="1"/>
+      <w:numFmt w:val="bullet"/>
+      <w:lvlText w:val="o"/>
+      <w:lvlJc w:val="left"/>
+      <w:pPr>
+        <w:ind w:left="1440" w:hanging="360"/>
+      </w:pPr>
+      <w:rPr>
+        <w:rFonts w:ascii="Courier New" w:hAnsi="Courier New" w:cs="Courier New" w:hint="default"/>
+      </w:rPr>
+    </w:lvl>
+    <w:lvl w:ilvl="2" w:tplc="08090005" w:tentative="1">
+      <w:start w:val="1"/>
+      <w:numFmt w:val="bullet"/>
+      <w:lvlText w:val=""/>
+      <w:lvlJc w:val="left"/>
+      <w:pPr>
+        <w:ind w:left="2160" w:hanging="360"/>
+      </w:pPr>
+      <w:rPr>
+        <w:rFonts w:ascii="Wingdings" w:hAnsi="Wingdings" w:hint="default"/>
+      </w:rPr>
+    </w:lvl>
+    <w:lvl w:ilvl="3" w:tplc="08090001" w:tentative="1">
+      <w:start w:val="1"/>
+      <w:numFmt w:val="bullet"/>
+      <w:lvlText w:val=""/>
+      <w:lvlJc w:val="left"/>
+      <w:pPr>
+        <w:ind w:left="2880" w:hanging="360"/>
+      </w:pPr>
+      <w:rPr>
+        <w:rFonts w:ascii="Symbol" w:hAnsi="Symbol" w:hint="default"/>
+      </w:rPr>
+    </w:lvl>
+    <w:lvl w:ilvl="4" w:tplc="08090003" w:tentative="1">
+      <w:start w:val="1"/>
+      <w:numFmt w:val="bullet"/>
+      <w:lvlText w:val="o"/>
+      <w:lvlJc w:val="left"/>
+      <w:pPr>
+        <w:ind w:left="3600" w:hanging="360"/>
+      </w:pPr>
+      <w:rPr>
+        <w:rFonts w:ascii="Courier New" w:hAnsi="Courier New" w:cs="Courier New" w:hint="default"/>
+      </w:rPr>
+    </w:lvl>
+    <w:lvl w:ilvl="5" w:tplc="08090005" w:tentative="1">
+      <w:start w:val="1"/>
+      <w:numFmt w:val="bullet"/>
+      <w:lvlText w:val=""/>
+      <w:lvlJc w:val="left"/>
+      <w:pPr>
+        <w:ind w:left="4320" w:hanging="360"/>
+      </w:pPr>
+      <w:rPr>
+        <w:rFonts w:ascii="Wingdings" w:hAnsi="Wingdings" w:hint="default"/>
+      </w:rPr>
+    </w:lvl>
+    <w:lvl w:ilvl="6" w:tplc="08090001" w:tentative="1">
+      <w:start w:val="1"/>
+      <w:numFmt w:val="bullet"/>
+      <w:lvlText w:val=""/>
+      <w:lvlJc w:val="left"/>
+      <w:pPr>
+        <w:ind w:left="5040" w:hanging="360"/>
+      </w:pPr>
+      <w:rPr>
+        <w:rFonts w:ascii="Symbol" w:hAnsi="Symbol" w:hint="default"/>
+      </w:rPr>
+    </w:lvl>
+    <w:lvl w:ilvl="7" w:tplc="08090003" w:tentative="1">
+      <w:start w:val="1"/>
+      <w:numFmt w:val="bullet"/>
+      <w:lvlText w:val="o"/>
+      <w:lvlJc w:val="left"/>
+      <w:pPr>
+        <w:ind w:left="5760" w:hanging="360"/>
+      </w:pPr>
+      <w:rPr>
+        <w:rFonts w:ascii="Courier New" w:hAnsi="Courier New" w:cs="Courier New" w:hint="default"/>
+      </w:rPr>
+    </w:lvl>
+    <w:lvl w:ilvl="8" w:tplc="08090005" w:tentative="1">
+      <w:start w:val="1"/>
+      <w:numFmt w:val="bullet"/>
+      <w:lvlText w:val=""/>
+      <w:lvlJc w:val="left"/>
+      <w:pPr>
+        <w:ind w:left="6480" w:hanging="360"/>
+      </w:pPr>
+      <w:rPr>
+        <w:rFonts w:ascii="Wingdings" w:hAnsi="Wingdings" w:hint="default"/>
+      </w:rPr>
+    </w:lvl>
+  </w:abstractNum>
+  <w:abstractNum w:abstractNumId="2" w15:restartNumberingAfterBreak="0">
+    <w:nsid w:val="0D553697"/>
+    <w:multiLevelType w:val="hybridMultilevel"/>
+    <w:tmpl w:val="09C8A7C6"/>
+    <w:lvl w:ilvl="0" w:tplc="E6BEAD82">
+      <w:start w:val="2"/>
+      <w:numFmt w:val="bullet"/>
+      <w:lvlText w:val="-"/>
+      <w:lvlJc w:val="left"/>
+      <w:pPr>
+        <w:ind w:left="1480" w:hanging="360"/>
+      </w:pPr>
+      <w:rPr>
+        <w:rFonts w:ascii="Calibri" w:eastAsia="Calibri" w:hAnsi="Calibri" w:cs="Calibri" w:hint="default"/>
+      </w:rPr>
+    </w:lvl>
+    <w:lvl w:ilvl="1" w:tplc="08090003" w:tentative="1">
+      <w:start w:val="1"/>
+      <w:numFmt w:val="bullet"/>
+      <w:lvlText w:val="o"/>
+      <w:lvlJc w:val="left"/>
+      <w:pPr>
+        <w:ind w:left="2200" w:hanging="360"/>
+      </w:pPr>
+      <w:rPr>
+        <w:rFonts w:ascii="Courier New" w:hAnsi="Courier New" w:cs="Courier New" w:hint="default"/>
+      </w:rPr>
+    </w:lvl>
+    <w:lvl w:ilvl="2" w:tplc="08090005" w:tentative="1">
+      <w:start w:val="1"/>
+      <w:numFmt w:val="bullet"/>
+      <w:lvlText w:val=""/>
+      <w:lvlJc w:val="left"/>
+      <w:pPr>
+        <w:ind w:left="2920" w:hanging="360"/>
+      </w:pPr>
+      <w:rPr>
+        <w:rFonts w:ascii="Wingdings" w:hAnsi="Wingdings" w:hint="default"/>
+      </w:rPr>
+    </w:lvl>
+    <w:lvl w:ilvl="3" w:tplc="08090001" w:tentative="1">
+      <w:start w:val="1"/>
+      <w:numFmt w:val="bullet"/>
+      <w:lvlText w:val=""/>
+      <w:lvlJc w:val="left"/>
+      <w:pPr>
+        <w:ind w:left="3640" w:hanging="360"/>
+      </w:pPr>
+      <w:rPr>
+        <w:rFonts w:ascii="Symbol" w:hAnsi="Symbol" w:hint="default"/>
+      </w:rPr>
+    </w:lvl>
+    <w:lvl w:ilvl="4" w:tplc="08090003" w:tentative="1">
+      <w:start w:val="1"/>
+      <w:numFmt w:val="bullet"/>
+      <w:lvlText w:val="o"/>
+      <w:lvlJc w:val="left"/>
+      <w:pPr>
+        <w:ind w:left="4360" w:hanging="360"/>
+      </w:pPr>
+      <w:rPr>
+        <w:rFonts w:ascii="Courier New" w:hAnsi="Courier New" w:cs="Courier New" w:hint="default"/>
+      </w:rPr>
+    </w:lvl>
+    <w:lvl w:ilvl="5" w:tplc="08090005" w:tentative="1">
+      <w:start w:val="1"/>
+      <w:numFmt w:val="bullet"/>
+      <w:lvlText w:val=""/>
+      <w:lvlJc w:val="left"/>
+      <w:pPr>
+        <w:ind w:left="5080" w:hanging="360"/>
+      </w:pPr>
+      <w:rPr>
+        <w:rFonts w:ascii="Wingdings" w:hAnsi="Wingdings" w:hint="default"/>
+      </w:rPr>
+    </w:lvl>
+    <w:lvl w:ilvl="6" w:tplc="08090001" w:tentative="1">
+      <w:start w:val="1"/>
+      <w:numFmt w:val="bullet"/>
+      <w:lvlText w:val=""/>
+      <w:lvlJc w:val="left"/>
+      <w:pPr>
+        <w:ind w:left="5800" w:hanging="360"/>
+      </w:pPr>
+      <w:rPr>
+        <w:rFonts w:ascii="Symbol" w:hAnsi="Symbol" w:hint="default"/>
+      </w:rPr>
+    </w:lvl>
+    <w:lvl w:ilvl="7" w:tplc="08090003" w:tentative="1">
+      <w:start w:val="1"/>
+      <w:numFmt w:val="bullet"/>
+      <w:lvlText w:val="o"/>
+      <w:lvlJc w:val="left"/>
+      <w:pPr>
+        <w:ind w:left="6520" w:hanging="360"/>
+      </w:pPr>
+      <w:rPr>
+        <w:rFonts w:ascii="Courier New" w:hAnsi="Courier New" w:cs="Courier New" w:hint="default"/>
+      </w:rPr>
+    </w:lvl>
+    <w:lvl w:ilvl="8" w:tplc="08090005" w:tentative="1">
+      <w:start w:val="1"/>
+      <w:numFmt w:val="bullet"/>
+      <w:lvlText w:val=""/>
+      <w:lvlJc w:val="left"/>
+      <w:pPr>
+        <w:ind w:left="7240" w:hanging="360"/>
+      </w:pPr>
+      <w:rPr>
+        <w:rFonts w:ascii="Wingdings" w:hAnsi="Wingdings" w:hint="default"/>
+      </w:rPr>
+    </w:lvl>
+  </w:abstractNum>
+  <w:abstractNum w:abstractNumId="3" w15:restartNumberingAfterBreak="0">
     <w:nsid w:val="61F3711B"/>
     <w:multiLevelType w:val="multilevel"/>
     <w:tmpl w:val="E2FC8A3E"/>
@@ -3619,17 +4305,261 @@
       </w:pPr>
     </w:lvl>
   </w:abstractNum>
+  <w:abstractNum w:abstractNumId="4" w15:restartNumberingAfterBreak="0">
+    <w:nsid w:val="64932D8D"/>
+    <w:multiLevelType w:val="hybridMultilevel"/>
+    <w:tmpl w:val="2B5A6AB8"/>
+    <w:lvl w:ilvl="0" w:tplc="58B216B2">
+      <w:start w:val="2"/>
+      <w:numFmt w:val="bullet"/>
+      <w:lvlText w:val="-"/>
+      <w:lvlJc w:val="left"/>
+      <w:pPr>
+        <w:ind w:left="1480" w:hanging="360"/>
+      </w:pPr>
+      <w:rPr>
+        <w:rFonts w:ascii="Calibri" w:eastAsia="Calibri" w:hAnsi="Calibri" w:cs="Calibri" w:hint="default"/>
+      </w:rPr>
+    </w:lvl>
+    <w:lvl w:ilvl="1" w:tplc="08090003" w:tentative="1">
+      <w:start w:val="1"/>
+      <w:numFmt w:val="bullet"/>
+      <w:lvlText w:val="o"/>
+      <w:lvlJc w:val="left"/>
+      <w:pPr>
+        <w:ind w:left="2200" w:hanging="360"/>
+      </w:pPr>
+      <w:rPr>
+        <w:rFonts w:ascii="Courier New" w:hAnsi="Courier New" w:cs="Courier New" w:hint="default"/>
+      </w:rPr>
+    </w:lvl>
+    <w:lvl w:ilvl="2" w:tplc="08090005" w:tentative="1">
+      <w:start w:val="1"/>
+      <w:numFmt w:val="bullet"/>
+      <w:lvlText w:val=""/>
+      <w:lvlJc w:val="left"/>
+      <w:pPr>
+        <w:ind w:left="2920" w:hanging="360"/>
+      </w:pPr>
+      <w:rPr>
+        <w:rFonts w:ascii="Wingdings" w:hAnsi="Wingdings" w:hint="default"/>
+      </w:rPr>
+    </w:lvl>
+    <w:lvl w:ilvl="3" w:tplc="08090001" w:tentative="1">
+      <w:start w:val="1"/>
+      <w:numFmt w:val="bullet"/>
+      <w:lvlText w:val=""/>
+      <w:lvlJc w:val="left"/>
+      <w:pPr>
+        <w:ind w:left="3640" w:hanging="360"/>
+      </w:pPr>
+      <w:rPr>
+        <w:rFonts w:ascii="Symbol" w:hAnsi="Symbol" w:hint="default"/>
+      </w:rPr>
+    </w:lvl>
+    <w:lvl w:ilvl="4" w:tplc="08090003" w:tentative="1">
+      <w:start w:val="1"/>
+      <w:numFmt w:val="bullet"/>
+      <w:lvlText w:val="o"/>
+      <w:lvlJc w:val="left"/>
+      <w:pPr>
+        <w:ind w:left="4360" w:hanging="360"/>
+      </w:pPr>
+      <w:rPr>
+        <w:rFonts w:ascii="Courier New" w:hAnsi="Courier New" w:cs="Courier New" w:hint="default"/>
+      </w:rPr>
+    </w:lvl>
+    <w:lvl w:ilvl="5" w:tplc="08090005" w:tentative="1">
+      <w:start w:val="1"/>
+      <w:numFmt w:val="bullet"/>
+      <w:lvlText w:val=""/>
+      <w:lvlJc w:val="left"/>
+      <w:pPr>
+        <w:ind w:left="5080" w:hanging="360"/>
+      </w:pPr>
+      <w:rPr>
+        <w:rFonts w:ascii="Wingdings" w:hAnsi="Wingdings" w:hint="default"/>
+      </w:rPr>
+    </w:lvl>
+    <w:lvl w:ilvl="6" w:tplc="08090001" w:tentative="1">
+      <w:start w:val="1"/>
+      <w:numFmt w:val="bullet"/>
+      <w:lvlText w:val=""/>
+      <w:lvlJc w:val="left"/>
+      <w:pPr>
+        <w:ind w:left="5800" w:hanging="360"/>
+      </w:pPr>
+      <w:rPr>
+        <w:rFonts w:ascii="Symbol" w:hAnsi="Symbol" w:hint="default"/>
+      </w:rPr>
+    </w:lvl>
+    <w:lvl w:ilvl="7" w:tplc="08090003" w:tentative="1">
+      <w:start w:val="1"/>
+      <w:numFmt w:val="bullet"/>
+      <w:lvlText w:val="o"/>
+      <w:lvlJc w:val="left"/>
+      <w:pPr>
+        <w:ind w:left="6520" w:hanging="360"/>
+      </w:pPr>
+      <w:rPr>
+        <w:rFonts w:ascii="Courier New" w:hAnsi="Courier New" w:cs="Courier New" w:hint="default"/>
+      </w:rPr>
+    </w:lvl>
+    <w:lvl w:ilvl="8" w:tplc="08090005" w:tentative="1">
+      <w:start w:val="1"/>
+      <w:numFmt w:val="bullet"/>
+      <w:lvlText w:val=""/>
+      <w:lvlJc w:val="left"/>
+      <w:pPr>
+        <w:ind w:left="7240" w:hanging="360"/>
+      </w:pPr>
+      <w:rPr>
+        <w:rFonts w:ascii="Wingdings" w:hAnsi="Wingdings" w:hint="default"/>
+      </w:rPr>
+    </w:lvl>
+  </w:abstractNum>
+  <w:abstractNum w:abstractNumId="5" w15:restartNumberingAfterBreak="0">
+    <w:nsid w:val="6803755E"/>
+    <w:multiLevelType w:val="hybridMultilevel"/>
+    <w:tmpl w:val="2D8A5840"/>
+    <w:lvl w:ilvl="0" w:tplc="08090001">
+      <w:start w:val="1"/>
+      <w:numFmt w:val="bullet"/>
+      <w:lvlText w:val=""/>
+      <w:lvlJc w:val="left"/>
+      <w:pPr>
+        <w:ind w:left="920" w:hanging="360"/>
+      </w:pPr>
+      <w:rPr>
+        <w:rFonts w:ascii="Symbol" w:hAnsi="Symbol" w:hint="default"/>
+      </w:rPr>
+    </w:lvl>
+    <w:lvl w:ilvl="1" w:tplc="08090003" w:tentative="1">
+      <w:start w:val="1"/>
+      <w:numFmt w:val="bullet"/>
+      <w:lvlText w:val="o"/>
+      <w:lvlJc w:val="left"/>
+      <w:pPr>
+        <w:ind w:left="1640" w:hanging="360"/>
+      </w:pPr>
+      <w:rPr>
+        <w:rFonts w:ascii="Courier New" w:hAnsi="Courier New" w:cs="Courier New" w:hint="default"/>
+      </w:rPr>
+    </w:lvl>
+    <w:lvl w:ilvl="2" w:tplc="08090005" w:tentative="1">
+      <w:start w:val="1"/>
+      <w:numFmt w:val="bullet"/>
+      <w:lvlText w:val=""/>
+      <w:lvlJc w:val="left"/>
+      <w:pPr>
+        <w:ind w:left="2360" w:hanging="360"/>
+      </w:pPr>
+      <w:rPr>
+        <w:rFonts w:ascii="Wingdings" w:hAnsi="Wingdings" w:hint="default"/>
+      </w:rPr>
+    </w:lvl>
+    <w:lvl w:ilvl="3" w:tplc="08090001" w:tentative="1">
+      <w:start w:val="1"/>
+      <w:numFmt w:val="bullet"/>
+      <w:lvlText w:val=""/>
+      <w:lvlJc w:val="left"/>
+      <w:pPr>
+        <w:ind w:left="3080" w:hanging="360"/>
+      </w:pPr>
+      <w:rPr>
+        <w:rFonts w:ascii="Symbol" w:hAnsi="Symbol" w:hint="default"/>
+      </w:rPr>
+    </w:lvl>
+    <w:lvl w:ilvl="4" w:tplc="08090003" w:tentative="1">
+      <w:start w:val="1"/>
+      <w:numFmt w:val="bullet"/>
+      <w:lvlText w:val="o"/>
+      <w:lvlJc w:val="left"/>
+      <w:pPr>
+        <w:ind w:left="3800" w:hanging="360"/>
+      </w:pPr>
+      <w:rPr>
+        <w:rFonts w:ascii="Courier New" w:hAnsi="Courier New" w:cs="Courier New" w:hint="default"/>
+      </w:rPr>
+    </w:lvl>
+    <w:lvl w:ilvl="5" w:tplc="08090005" w:tentative="1">
+      <w:start w:val="1"/>
+      <w:numFmt w:val="bullet"/>
+      <w:lvlText w:val=""/>
+      <w:lvlJc w:val="left"/>
+      <w:pPr>
+        <w:ind w:left="4520" w:hanging="360"/>
+      </w:pPr>
+      <w:rPr>
+        <w:rFonts w:ascii="Wingdings" w:hAnsi="Wingdings" w:hint="default"/>
+      </w:rPr>
+    </w:lvl>
+    <w:lvl w:ilvl="6" w:tplc="08090001" w:tentative="1">
+      <w:start w:val="1"/>
+      <w:numFmt w:val="bullet"/>
+      <w:lvlText w:val=""/>
+      <w:lvlJc w:val="left"/>
+      <w:pPr>
+        <w:ind w:left="5240" w:hanging="360"/>
+      </w:pPr>
+      <w:rPr>
+        <w:rFonts w:ascii="Symbol" w:hAnsi="Symbol" w:hint="default"/>
+      </w:rPr>
+    </w:lvl>
+    <w:lvl w:ilvl="7" w:tplc="08090003" w:tentative="1">
+      <w:start w:val="1"/>
+      <w:numFmt w:val="bullet"/>
+      <w:lvlText w:val="o"/>
+      <w:lvlJc w:val="left"/>
+      <w:pPr>
+        <w:ind w:left="5960" w:hanging="360"/>
+      </w:pPr>
+      <w:rPr>
+        <w:rFonts w:ascii="Courier New" w:hAnsi="Courier New" w:cs="Courier New" w:hint="default"/>
+      </w:rPr>
+    </w:lvl>
+    <w:lvl w:ilvl="8" w:tplc="08090005" w:tentative="1">
+      <w:start w:val="1"/>
+      <w:numFmt w:val="bullet"/>
+      <w:lvlText w:val=""/>
+      <w:lvlJc w:val="left"/>
+      <w:pPr>
+        <w:ind w:left="6680" w:hanging="360"/>
+      </w:pPr>
+      <w:rPr>
+        <w:rFonts w:ascii="Wingdings" w:hAnsi="Wingdings" w:hint="default"/>
+      </w:rPr>
+    </w:lvl>
+  </w:abstractNum>
   <w:num w:numId="1">
-    <w:abstractNumId w:val="1"/>
+    <w:abstractNumId w:val="3"/>
   </w:num>
   <w:num w:numId="2">
     <w:abstractNumId w:val="0"/>
+  </w:num>
+  <w:num w:numId="3">
+    <w:abstractNumId w:val="1"/>
+  </w:num>
+  <w:num w:numId="4">
+    <w:abstractNumId w:val="5"/>
+  </w:num>
+  <w:num w:numId="5">
+    <w:abstractNumId w:val="3"/>
+    <w:lvlOverride w:ilvl="0">
+      <w:startOverride w:val="2"/>
+    </w:lvlOverride>
+  </w:num>
+  <w:num w:numId="6">
+    <w:abstractNumId w:val="2"/>
+  </w:num>
+  <w:num w:numId="7">
+    <w:abstractNumId w:val="4"/>
   </w:num>
 </w:numbering>
 </file>
 
 <file path=word/styles.xml><?xml version="1.0" encoding="utf-8"?>
-<w:styles xmlns:mc="http://schemas.openxmlformats.org/markup-compatibility/2006" xmlns:r="http://schemas.openxmlformats.org/officeDocument/2006/relationships" xmlns:w="http://schemas.openxmlformats.org/wordprocessingml/2006/main" xmlns:w14="http://schemas.microsoft.com/office/word/2010/wordml" xmlns:w15="http://schemas.microsoft.com/office/word/2012/wordml" xmlns:w16cex="http://schemas.microsoft.com/office/word/2018/wordml/cex" xmlns:w16cid="http://schemas.microsoft.com/office/word/2016/wordml/cid" xmlns:w16="http://schemas.microsoft.com/office/word/2018/wordml" xmlns:w16se="http://schemas.microsoft.com/office/word/2015/wordml/symex" mc:Ignorable="w14 w15 w16se w16cid w16 w16cex">
+<w:styles xmlns:mc="http://schemas.openxmlformats.org/markup-compatibility/2006" xmlns:r="http://schemas.openxmlformats.org/officeDocument/2006/relationships" xmlns:w="http://schemas.openxmlformats.org/wordprocessingml/2006/main" xmlns:w14="http://schemas.microsoft.com/office/word/2010/wordml" xmlns:w15="http://schemas.microsoft.com/office/word/2012/wordml" xmlns:w16cex="http://schemas.microsoft.com/office/word/2018/wordml/cex" xmlns:w16cid="http://schemas.microsoft.com/office/word/2016/wordml/cid" xmlns:w16="http://schemas.microsoft.com/office/word/2018/wordml" xmlns:w16sdtdh="http://schemas.microsoft.com/office/word/2020/wordml/sdtdatahash" xmlns:w16se="http://schemas.microsoft.com/office/word/2015/wordml/symex" mc:Ignorable="w14 w15 w16se w16cid w16 w16cex w16sdtdh">
   <w:docDefaults>
     <w:rPrDefault>
       <w:rPr>

</xml_diff>